<commit_message>
added more notes to today's minutes.
</commit_message>
<xml_diff>
--- a/Minutes of meeting.docx
+++ b/Minutes of meeting.docx
@@ -55,35 +55,7 @@
           <w:b/>
           <w:u w:val="single"/>
         </w:rPr>
-        <w:t xml:space="preserve">SANTANDER MINUTES </w:t>
-      </w:r>
-      <w:r>
-        <w:rPr>
-          <w:b/>
-          <w:u w:val="single"/>
-        </w:rPr>
-        <w:t>12</w:t>
-      </w:r>
-      <w:r>
-        <w:rPr>
-          <w:b/>
-          <w:u w:val="single"/>
-        </w:rPr>
-        <w:t>:</w:t>
-      </w:r>
-      <w:r>
-        <w:rPr>
-          <w:b/>
-          <w:u w:val="single"/>
-        </w:rPr>
-        <w:t>00</w:t>
-      </w:r>
-      <w:r>
-        <w:rPr>
-          <w:b/>
-          <w:u w:val="single"/>
-        </w:rPr>
-        <w:t xml:space="preserve"> 15/12/2016</w:t>
+        <w:t>SANTANDER MINUTES 12:00 15/12/2016</w:t>
       </w:r>
     </w:p>
     <w:p>
@@ -154,7 +126,21 @@
         </w:numPr>
       </w:pPr>
       <w:r>
-        <w:t xml:space="preserve">Research – George, Shanta, </w:t>
+        <w:t>Research – George,</w:t>
+      </w:r>
+      <w:r>
+        <w:t xml:space="preserve"> Ali,</w:t>
+      </w:r>
+      <w:r>
+        <w:t xml:space="preserve"> </w:t>
+      </w:r>
+      <w:proofErr w:type="spellStart"/>
+      <w:r>
+        <w:t>Shanta</w:t>
+      </w:r>
+      <w:proofErr w:type="spellEnd"/>
+      <w:r>
+        <w:t xml:space="preserve">, </w:t>
       </w:r>
       <w:proofErr w:type="spellStart"/>
       <w:r>
@@ -216,13 +202,12 @@
     </w:p>
     <w:p>
       <w:r>
-        <w:t>Next meeting will take place on 16/12/2016, where we will</w:t>
-      </w:r>
-      <w:r>
-        <w:t xml:space="preserve"> </w:t>
-      </w:r>
-      <w:r>
-        <w:t>decide which one of these approach to take.</w:t>
+        <w:t>Next meeting will take place on 16/12/2016, where we will decide which one of these approach to take.</w:t>
+      </w:r>
+    </w:p>
+    <w:p>
+      <w:r>
+        <w:t>Suggested the idea of using decision trees and later random forests to try and derive the key features which customers are linked by, and use those as start points for bucketing and categorising customers together.</w:t>
       </w:r>
       <w:bookmarkStart w:id="0" w:name="_GoBack"/>
       <w:bookmarkEnd w:id="0"/>

</xml_diff>